<commit_message>
done with ref APEO
</commit_message>
<xml_diff>
--- a/3_sem/APEO/ref/9492_Викторов_Реферат_АПЭО.docx
+++ b/3_sem/APEO/ref/9492_Викторов_Реферат_АПЭО.docx
@@ -41,6 +41,7 @@
       <w:r>
         <w:rPr>
           <w:rStyle w:val="MTEquationSection"/>
+          <w:rFonts w:eastAsiaTheme="minorHAnsi"/>
         </w:rPr>
         <w:instrText>Equation Chapter 1 Section 1</w:instrText>
       </w:r>
@@ -1077,6 +1078,44 @@
           <w:szCs w:val="28"/>
           <w:lang w:eastAsia="ru-RU"/>
         </w:rPr>
+        <w:t>Заключение…</w:t>
+      </w:r>
+      <w:r>
+        <w:rPr>
+          <w:rFonts w:eastAsia="Times New Roman" w:cs="Times New Roman"/>
+          <w:szCs w:val="28"/>
+          <w:lang w:eastAsia="ru-RU"/>
+        </w:rPr>
+        <w:t>…………………………………………………………....</w:t>
+      </w:r>
+      <w:r>
+        <w:rPr>
+          <w:rFonts w:eastAsia="Times New Roman" w:cs="Times New Roman"/>
+          <w:szCs w:val="28"/>
+          <w:lang w:eastAsia="ru-RU"/>
+        </w:rPr>
+        <w:t>..14</w:t>
+      </w:r>
+    </w:p>
+    <w:p>
+      <w:pPr>
+        <w:numPr>
+          <w:ilvl w:val="0"/>
+          <w:numId w:val="1"/>
+        </w:numPr>
+        <w:spacing w:before="100" w:beforeAutospacing="1" w:after="100" w:afterAutospacing="1" w:line="360" w:lineRule="auto"/>
+        <w:rPr>
+          <w:rFonts w:eastAsia="Times New Roman" w:cs="Times New Roman"/>
+          <w:szCs w:val="28"/>
+          <w:lang w:eastAsia="ru-RU"/>
+        </w:rPr>
+      </w:pPr>
+      <w:r>
+        <w:rPr>
+          <w:rFonts w:eastAsia="Times New Roman" w:cs="Times New Roman"/>
+          <w:szCs w:val="28"/>
+          <w:lang w:eastAsia="ru-RU"/>
+        </w:rPr>
         <w:t>Список использованной литературы</w:t>
       </w:r>
       <w:r>
@@ -1103,18 +1142,8 @@
           <w:szCs w:val="28"/>
           <w:lang w:eastAsia="ru-RU"/>
         </w:rPr>
-        <w:t>12</w:t>
-      </w:r>
-    </w:p>
-    <w:p>
-      <w:pPr>
-        <w:spacing w:before="100" w:beforeAutospacing="1" w:after="100" w:afterAutospacing="1" w:line="360" w:lineRule="auto"/>
-        <w:rPr>
-          <w:rFonts w:eastAsia="Times New Roman" w:cs="Times New Roman"/>
-          <w:szCs w:val="28"/>
-          <w:lang w:eastAsia="ru-RU"/>
-        </w:rPr>
-      </w:pPr>
+        <w:t>15</w:t>
+      </w:r>
     </w:p>
     <w:p>
       <w:pPr>
@@ -1147,6 +1176,16 @@
       </w:pPr>
       <w:bookmarkStart w:id="0" w:name="_GoBack"/>
       <w:bookmarkEnd w:id="0"/>
+    </w:p>
+    <w:p>
+      <w:pPr>
+        <w:spacing w:before="100" w:beforeAutospacing="1" w:after="100" w:afterAutospacing="1" w:line="360" w:lineRule="auto"/>
+        <w:rPr>
+          <w:rFonts w:eastAsia="Times New Roman" w:cs="Times New Roman"/>
+          <w:szCs w:val="28"/>
+          <w:lang w:eastAsia="ru-RU"/>
+        </w:rPr>
+      </w:pPr>
     </w:p>
     <w:p>
       <w:pPr>
@@ -1658,121 +1697,73 @@
     </w:p>
     <w:p>
       <w:pPr>
-        <w:pStyle w:val="whitespace-pre-wrap"/>
+        <w:pStyle w:val="1"/>
         <w:spacing w:line="360" w:lineRule="auto"/>
-        <w:jc w:val="both"/>
         <w:rPr>
           <w:sz w:val="28"/>
           <w:szCs w:val="28"/>
         </w:rPr>
       </w:pPr>
-      <w:r>
+    </w:p>
+    <w:p>
+      <w:pPr>
+        <w:pStyle w:val="1"/>
+        <w:spacing w:line="360" w:lineRule="auto"/>
         <w:rPr>
           <w:sz w:val="28"/>
           <w:szCs w:val="28"/>
         </w:rPr>
-        <w:t>Для достижения поставленной цели необходимо решить следующие задачи:</w:t>
-      </w:r>
-    </w:p>
-    <w:p>
-      <w:pPr>
-        <w:numPr>
-          <w:ilvl w:val="0"/>
-          <w:numId w:val="13"/>
-        </w:numPr>
-        <w:spacing w:before="100" w:beforeAutospacing="1" w:after="100" w:afterAutospacing="1" w:line="360" w:lineRule="auto"/>
-        <w:rPr>
-          <w:rFonts w:cs="Times New Roman"/>
-          <w:szCs w:val="28"/>
-        </w:rPr>
-      </w:pPr>
-      <w:r>
-        <w:rPr>
-          <w:rFonts w:cs="Times New Roman"/>
-          <w:szCs w:val="28"/>
-        </w:rPr>
-        <w:t>Анализ источников возникновения шумов и вибраций в синхронных двигателях</w:t>
-      </w:r>
-    </w:p>
-    <w:p>
-      <w:pPr>
-        <w:numPr>
-          <w:ilvl w:val="0"/>
-          <w:numId w:val="13"/>
-        </w:numPr>
-        <w:spacing w:before="100" w:beforeAutospacing="1" w:after="100" w:afterAutospacing="1" w:line="360" w:lineRule="auto"/>
-        <w:rPr>
-          <w:rFonts w:cs="Times New Roman"/>
-          <w:szCs w:val="28"/>
-        </w:rPr>
-      </w:pPr>
-      <w:r>
-        <w:rPr>
-          <w:rFonts w:cs="Times New Roman"/>
-          <w:szCs w:val="28"/>
-        </w:rPr>
-        <w:t>Исследование существующих методов подавления вибраций</w:t>
-      </w:r>
-    </w:p>
-    <w:p>
-      <w:pPr>
-        <w:numPr>
-          <w:ilvl w:val="0"/>
-          <w:numId w:val="13"/>
-        </w:numPr>
-        <w:spacing w:before="100" w:beforeAutospacing="1" w:after="100" w:afterAutospacing="1" w:line="360" w:lineRule="auto"/>
-        <w:rPr>
-          <w:rFonts w:cs="Times New Roman"/>
-          <w:szCs w:val="28"/>
-        </w:rPr>
-      </w:pPr>
-      <w:r>
-        <w:rPr>
-          <w:rFonts w:cs="Times New Roman"/>
-          <w:szCs w:val="28"/>
-        </w:rPr>
-        <w:t>Разработка алгоритмических методов компенсации механических колебаний</w:t>
-      </w:r>
-    </w:p>
-    <w:p>
-      <w:pPr>
-        <w:numPr>
-          <w:ilvl w:val="0"/>
-          <w:numId w:val="13"/>
-        </w:numPr>
-        <w:spacing w:before="100" w:beforeAutospacing="1" w:after="100" w:afterAutospacing="1" w:line="360" w:lineRule="auto"/>
-        <w:rPr>
-          <w:rFonts w:cs="Times New Roman"/>
-          <w:szCs w:val="28"/>
-        </w:rPr>
-      </w:pPr>
-      <w:r>
-        <w:rPr>
-          <w:rFonts w:cs="Times New Roman"/>
-          <w:szCs w:val="28"/>
-        </w:rPr>
-        <w:t>Создание математической модели системы управления с учетом вибрационных воздействий</w:t>
-      </w:r>
-    </w:p>
-    <w:p>
-      <w:pPr>
-        <w:numPr>
-          <w:ilvl w:val="0"/>
-          <w:numId w:val="13"/>
-        </w:numPr>
-        <w:spacing w:before="100" w:beforeAutospacing="1" w:after="100" w:afterAutospacing="1" w:line="360" w:lineRule="auto"/>
-        <w:rPr>
-          <w:rFonts w:cs="Times New Roman"/>
-          <w:szCs w:val="28"/>
-        </w:rPr>
-      </w:pPr>
-      <w:r>
-        <w:rPr>
-          <w:rFonts w:cs="Times New Roman"/>
-          <w:szCs w:val="28"/>
-        </w:rPr>
-        <w:t>Практическая реализация и проверка эффективности предложенных решений</w:t>
-      </w:r>
+      </w:pPr>
+    </w:p>
+    <w:p>
+      <w:pPr>
+        <w:pStyle w:val="1"/>
+        <w:spacing w:line="360" w:lineRule="auto"/>
+        <w:rPr>
+          <w:sz w:val="28"/>
+          <w:szCs w:val="28"/>
+        </w:rPr>
+      </w:pPr>
+    </w:p>
+    <w:p>
+      <w:pPr>
+        <w:pStyle w:val="1"/>
+        <w:spacing w:line="360" w:lineRule="auto"/>
+        <w:rPr>
+          <w:sz w:val="28"/>
+          <w:szCs w:val="28"/>
+        </w:rPr>
+      </w:pPr>
+    </w:p>
+    <w:p>
+      <w:pPr>
+        <w:pStyle w:val="1"/>
+        <w:spacing w:line="360" w:lineRule="auto"/>
+        <w:rPr>
+          <w:sz w:val="28"/>
+          <w:szCs w:val="28"/>
+        </w:rPr>
+      </w:pPr>
+    </w:p>
+    <w:p>
+      <w:pPr>
+        <w:pStyle w:val="1"/>
+        <w:spacing w:line="360" w:lineRule="auto"/>
+        <w:rPr>
+          <w:sz w:val="28"/>
+          <w:szCs w:val="28"/>
+        </w:rPr>
+      </w:pPr>
+    </w:p>
+    <w:p>
+      <w:pPr>
+        <w:pStyle w:val="1"/>
+        <w:spacing w:line="360" w:lineRule="auto"/>
+        <w:rPr>
+          <w:sz w:val="28"/>
+          <w:szCs w:val="28"/>
+        </w:rPr>
+      </w:pPr>
     </w:p>
     <w:p>
       <w:pPr>
@@ -2340,7 +2331,32 @@
           <w:rFonts w:cs="Times New Roman"/>
           <w:szCs w:val="28"/>
         </w:rPr>
-        <w:t>Уравнение равновесия статора СДПМ:</w:t>
+        <w:t>Уравнение равновесия статора СДПМ</w:t>
+      </w:r>
+      <w:r>
+        <w:rPr>
+          <w:rFonts w:cs="Times New Roman"/>
+          <w:szCs w:val="28"/>
+        </w:rPr>
+        <w:t xml:space="preserve"> в осях </w:t>
+      </w:r>
+      <w:proofErr w:type="spellStart"/>
+      <w:r>
+        <w:rPr>
+          <w:rFonts w:cs="Times New Roman"/>
+          <w:i/>
+          <w:szCs w:val="28"/>
+          <w:lang w:val="en-US"/>
+        </w:rPr>
+        <w:t>dq</w:t>
+      </w:r>
+      <w:proofErr w:type="spellEnd"/>
+      <w:r>
+        <w:rPr>
+          <w:rFonts w:cs="Times New Roman"/>
+          <w:szCs w:val="28"/>
+        </w:rPr>
+        <w:t>:</w:t>
       </w:r>
     </w:p>
     <w:p>
@@ -2355,7 +2371,9 @@
       <w:r>
         <w:rPr>
           <w:rFonts w:cs="Times New Roman"/>
-          <w:szCs w:val="28"/>
+          <w:noProof/>
+          <w:szCs w:val="28"/>
+          <w:lang w:eastAsia="ru-RU"/>
         </w:rPr>
         <w:drawing>
           <wp:inline distT="0" distB="0" distL="0" distR="0" wp14:anchorId="40C0E7F1" wp14:editId="6DACA855">
@@ -2482,24 +2500,14 @@
       <w:r>
         <w:t xml:space="preserve">Рисунок </w:t>
       </w:r>
-      <w:r>
-        <w:fldChar w:fldCharType="begin"/>
-      </w:r>
-      <w:r>
-        <w:instrText xml:space="preserve"> SEQ Рисунок \* ARABIC </w:instrText>
-      </w:r>
-      <w:r>
-        <w:fldChar w:fldCharType="separate"/>
-      </w:r>
-      <w:r>
-        <w:rPr>
-          <w:noProof/>
-        </w:rPr>
-        <w:t>1</w:t>
-      </w:r>
-      <w:r>
-        <w:fldChar w:fldCharType="end"/>
-      </w:r>
+      <w:fldSimple w:instr=" SEQ Рисунок \* ARABIC ">
+        <w:r>
+          <w:rPr>
+            <w:noProof/>
+          </w:rPr>
+          <w:t>1</w:t>
+        </w:r>
+      </w:fldSimple>
       <w:r>
         <w:t xml:space="preserve"> - Внутреннее устройство СДПМ</w:t>
       </w:r>
@@ -3516,16 +3524,45 @@
           <w:szCs w:val="28"/>
           <w:lang w:eastAsia="ru-RU"/>
         </w:rPr>
-        <w:t>Модернизация системы управления электроприводом является ключевым подходом к снижению вибрации и шума, вызванных неравномерностью крутящего момента. Основные направления модернизации включают:</w:t>
-      </w:r>
-    </w:p>
-    <w:p>
-      <w:pPr>
-        <w:numPr>
-          <w:ilvl w:val="0"/>
-          <w:numId w:val="4"/>
-        </w:numPr>
-        <w:spacing w:before="100" w:beforeAutospacing="1" w:after="100" w:afterAutospacing="1" w:line="360" w:lineRule="auto"/>
+        <w:t>Модернизация системы управления электроприводом является ключевым подходом к снижению вибрации и шума, вызванных неравномерностью крутящего момента</w:t>
+      </w:r>
+      <w:r>
+        <w:rPr>
+          <w:rFonts w:eastAsia="Times New Roman" w:cs="Times New Roman"/>
+          <w:szCs w:val="28"/>
+          <w:lang w:eastAsia="ru-RU"/>
+        </w:rPr>
+        <w:t xml:space="preserve"> </w:t>
+      </w:r>
+      <w:r>
+        <w:rPr>
+          <w:rFonts w:eastAsia="Times New Roman" w:cs="Times New Roman"/>
+          <w:szCs w:val="28"/>
+          <w:lang w:eastAsia="ru-RU"/>
+        </w:rPr>
+        <w:t>и радиальных электромагнитных сил</w:t>
+      </w:r>
+      <w:r>
+        <w:rPr>
+          <w:rFonts w:eastAsia="Times New Roman" w:cs="Times New Roman"/>
+          <w:szCs w:val="28"/>
+          <w:lang w:eastAsia="ru-RU"/>
+        </w:rPr>
+        <w:t xml:space="preserve">. Основные направления модернизации </w:t>
+      </w:r>
+      <w:r>
+        <w:rPr>
+          <w:rFonts w:eastAsia="Times New Roman" w:cs="Times New Roman"/>
+          <w:szCs w:val="28"/>
+          <w:lang w:eastAsia="ru-RU"/>
+        </w:rPr>
+        <w:t>представлены далее.</w:t>
+      </w:r>
+    </w:p>
+    <w:p>
+      <w:pPr>
+        <w:spacing w:before="100" w:beforeAutospacing="1" w:after="100" w:afterAutospacing="1" w:line="360" w:lineRule="auto"/>
+        <w:ind w:firstLine="540"/>
         <w:rPr>
           <w:rFonts w:eastAsia="Times New Roman" w:cs="Times New Roman"/>
           <w:szCs w:val="28"/>
@@ -3544,7 +3581,7 @@
         <w:rPr>
           <w:rFonts w:eastAsia="Times New Roman" w:cs="Times New Roman"/>
           <w:szCs w:val="28"/>
-          <w:lang w:val="en-US" w:eastAsia="ru-RU"/>
+          <w:lang w:eastAsia="ru-RU"/>
         </w:rPr>
         <w:t xml:space="preserve"> [1]</w:t>
       </w:r>
@@ -3554,7 +3591,47 @@
           <w:szCs w:val="28"/>
           <w:lang w:eastAsia="ru-RU"/>
         </w:rPr>
-        <w:t xml:space="preserve">: </w:t>
+        <w:t xml:space="preserve"> с применением алгоритма расчета мгновенных значений фазных токов для уменьшения вибрации статорного кольца </w:t>
+      </w:r>
+      <w:r>
+        <w:rPr>
+          <w:rFonts w:eastAsia="Times New Roman" w:cs="Times New Roman"/>
+          <w:szCs w:val="28"/>
+          <w:lang w:eastAsia="ru-RU"/>
+        </w:rPr>
+        <w:t>[2]</w:t>
+      </w:r>
+      <w:r>
+        <w:rPr>
+          <w:rFonts w:eastAsia="Times New Roman" w:cs="Times New Roman"/>
+          <w:szCs w:val="28"/>
+          <w:lang w:eastAsia="ru-RU"/>
+        </w:rPr>
+        <w:t xml:space="preserve"> о</w:t>
+      </w:r>
+      <w:r>
+        <w:rPr>
+          <w:rFonts w:eastAsia="Times New Roman" w:cs="Times New Roman"/>
+          <w:szCs w:val="28"/>
+          <w:lang w:eastAsia="ru-RU"/>
+        </w:rPr>
+        <w:t>беспечивает независимое управление магнитны</w:t>
+      </w:r>
+      <w:r>
+        <w:rPr>
+          <w:rFonts w:eastAsia="Times New Roman" w:cs="Times New Roman"/>
+          <w:szCs w:val="28"/>
+          <w:lang w:eastAsia="ru-RU"/>
+        </w:rPr>
+        <w:t xml:space="preserve">м потоком и моментом двигателя. </w:t>
+      </w:r>
+      <w:r>
+        <w:rPr>
+          <w:rFonts w:eastAsia="Times New Roman" w:cs="Times New Roman"/>
+          <w:szCs w:val="28"/>
+          <w:lang w:eastAsia="ru-RU"/>
+        </w:rPr>
+        <w:t>Позволяет минимизировать пульсации момента за счет точного контроля токов статора.</w:t>
       </w:r>
     </w:p>
     <w:p>
@@ -3573,41 +3650,6 @@
           <w:szCs w:val="28"/>
           <w:lang w:eastAsia="ru-RU"/>
         </w:rPr>
-        <w:t>Обеспечивает независимое управление магнитны</w:t>
-      </w:r>
-      <w:r>
-        <w:rPr>
-          <w:rFonts w:eastAsia="Times New Roman" w:cs="Times New Roman"/>
-          <w:szCs w:val="28"/>
-          <w:lang w:eastAsia="ru-RU"/>
-        </w:rPr>
-        <w:t xml:space="preserve">м потоком и моментом двигателя. </w:t>
-      </w:r>
-      <w:r>
-        <w:rPr>
-          <w:rFonts w:eastAsia="Times New Roman" w:cs="Times New Roman"/>
-          <w:szCs w:val="28"/>
-          <w:lang w:eastAsia="ru-RU"/>
-        </w:rPr>
-        <w:t>Позволяет минимизировать пульсации момента за счет точного контроля токов статора.</w:t>
-      </w:r>
-    </w:p>
-    <w:p>
-      <w:pPr>
-        <w:spacing w:before="100" w:beforeAutospacing="1" w:after="100" w:afterAutospacing="1" w:line="360" w:lineRule="auto"/>
-        <w:ind w:left="180" w:firstLine="360"/>
-        <w:rPr>
-          <w:rFonts w:eastAsia="Times New Roman" w:cs="Times New Roman"/>
-          <w:szCs w:val="28"/>
-          <w:lang w:eastAsia="ru-RU"/>
-        </w:rPr>
-      </w:pPr>
-      <w:r>
-        <w:rPr>
-          <w:rFonts w:eastAsia="Times New Roman" w:cs="Times New Roman"/>
-          <w:szCs w:val="28"/>
-          <w:lang w:eastAsia="ru-RU"/>
-        </w:rPr>
         <w:t>На рисунке 2</w:t>
       </w:r>
       <w:r>
@@ -3618,17 +3660,6 @@
         </w:rPr>
         <w:t xml:space="preserve"> представлена структурная схема системы векторного управления для трехфазного СДПМ.</w:t>
       </w:r>
-    </w:p>
-    <w:p>
-      <w:pPr>
-        <w:spacing w:before="100" w:beforeAutospacing="1" w:after="100" w:afterAutospacing="1" w:line="360" w:lineRule="auto"/>
-        <w:ind w:left="180"/>
-        <w:rPr>
-          <w:rFonts w:eastAsia="Times New Roman" w:cs="Times New Roman"/>
-          <w:szCs w:val="28"/>
-          <w:lang w:eastAsia="ru-RU"/>
-        </w:rPr>
-      </w:pPr>
     </w:p>
     <w:p>
       <w:pPr>
@@ -3685,81 +3716,135 @@
         <w:pStyle w:val="a3"/>
         <w:spacing w:line="360" w:lineRule="auto"/>
         <w:jc w:val="center"/>
-        <w:rPr>
-          <w:rFonts w:eastAsia="Times New Roman" w:cs="Times New Roman"/>
-          <w:szCs w:val="28"/>
-          <w:lang w:eastAsia="ru-RU"/>
-        </w:rPr>
       </w:pPr>
       <w:r>
         <w:t xml:space="preserve">Рисунок </w:t>
       </w:r>
-      <w:r>
-        <w:fldChar w:fldCharType="begin"/>
-      </w:r>
-      <w:r>
-        <w:instrText xml:space="preserve"> SEQ Рисунок \* ARABIC </w:instrText>
-      </w:r>
-      <w:r>
-        <w:fldChar w:fldCharType="separate"/>
-      </w:r>
-      <w:r>
-        <w:rPr>
-          <w:noProof/>
-        </w:rPr>
-        <w:t>2</w:t>
-      </w:r>
-      <w:r>
-        <w:fldChar w:fldCharType="end"/>
-      </w:r>
+      <w:fldSimple w:instr=" SEQ Рисунок \* ARABIC ">
+        <w:r>
+          <w:rPr>
+            <w:noProof/>
+          </w:rPr>
+          <w:t>2</w:t>
+        </w:r>
+      </w:fldSimple>
       <w:r>
         <w:t xml:space="preserve"> - Система управления СДПМ ориентированная по полю ротора.</w:t>
       </w:r>
     </w:p>
     <w:p>
       <w:pPr>
-        <w:numPr>
-          <w:ilvl w:val="0"/>
-          <w:numId w:val="4"/>
-        </w:numPr>
-        <w:spacing w:before="100" w:beforeAutospacing="1" w:after="100" w:afterAutospacing="1" w:line="360" w:lineRule="auto"/>
-        <w:rPr>
-          <w:rFonts w:eastAsia="Times New Roman" w:cs="Times New Roman"/>
-          <w:szCs w:val="28"/>
-          <w:lang w:eastAsia="ru-RU"/>
-        </w:rPr>
-      </w:pPr>
-      <w:r>
-        <w:rPr>
-          <w:rFonts w:eastAsia="Times New Roman" w:cs="Times New Roman"/>
-          <w:szCs w:val="28"/>
-          <w:lang w:eastAsia="ru-RU"/>
-        </w:rPr>
-        <w:t>Изменение формы тока с целью уменьшения пульсаций момента</w:t>
-      </w:r>
-      <w:r>
-        <w:rPr>
-          <w:rFonts w:eastAsia="Times New Roman" w:cs="Times New Roman"/>
-          <w:szCs w:val="28"/>
-          <w:lang w:eastAsia="ru-RU"/>
-        </w:rPr>
-        <w:t xml:space="preserve"> и изменения величины радиальных сил</w:t>
-      </w:r>
-      <w:r>
-        <w:rPr>
-          <w:rFonts w:eastAsia="Times New Roman" w:cs="Times New Roman"/>
-          <w:szCs w:val="28"/>
-          <w:lang w:eastAsia="ru-RU"/>
-        </w:rPr>
-        <w:t xml:space="preserve"> </w:t>
-      </w:r>
-      <w:r>
-        <w:rPr>
-          <w:rFonts w:eastAsia="Times New Roman" w:cs="Times New Roman"/>
-          <w:szCs w:val="28"/>
-          <w:lang w:eastAsia="ru-RU"/>
-        </w:rPr>
-        <w:t>[2]:</w:t>
+        <w:spacing w:line="360" w:lineRule="auto"/>
+      </w:pPr>
+      <w:r>
+        <w:t>Такая система должна включать следующий алгоритм расчета фазных токов:</w:t>
+      </w:r>
+    </w:p>
+    <w:p>
+      <w:pPr>
+        <w:spacing w:line="360" w:lineRule="auto"/>
+      </w:pPr>
+      <w:r>
+        <w:t xml:space="preserve">1. Расчет </w:t>
+      </w:r>
+      <w:r>
+        <w:t>радиальных сил</w:t>
+      </w:r>
+      <w:r>
+        <w:t>, действующих на каждый зубец [3</w:t>
+      </w:r>
+      <w:r>
+        <w:t>]</w:t>
+      </w:r>
+      <w:r>
+        <w:t>. Получение минимального и максимального значения радиальной силы, действующей на статорное кольцо.</w:t>
+      </w:r>
+    </w:p>
+    <w:p>
+      <w:pPr>
+        <w:spacing w:line="360" w:lineRule="auto"/>
+      </w:pPr>
+      <w:r>
+        <w:lastRenderedPageBreak/>
+        <w:t>2. Расчет действующего значения фазного тока для следующего цикла с целью минимизации разницы максимального и минимального значения радиальной силы [2].</w:t>
+      </w:r>
+    </w:p>
+    <w:p>
+      <w:pPr>
+        <w:spacing w:line="360" w:lineRule="auto"/>
+      </w:pPr>
+      <w:r>
+        <w:t>Полный алгоритм приведен на рисунке 3.</w:t>
+      </w:r>
+    </w:p>
+    <w:p>
+      <w:pPr>
+        <w:keepNext/>
+        <w:spacing w:line="360" w:lineRule="auto"/>
+        <w:jc w:val="center"/>
+      </w:pPr>
+      <w:r>
+        <w:drawing>
+          <wp:inline distT="0" distB="0" distL="0" distR="0" wp14:anchorId="36E2B796" wp14:editId="32A9CFEF">
+            <wp:extent cx="2908935" cy="5308147"/>
+            <wp:effectExtent l="0" t="0" r="5715" b="6985"/>
+            <wp:docPr id="4" name="Рисунок 4"/>
+            <wp:cNvGraphicFramePr>
+              <a:graphicFrameLocks xmlns:a="http://schemas.openxmlformats.org/drawingml/2006/main" noChangeAspect="1"/>
+            </wp:cNvGraphicFramePr>
+            <a:graphic xmlns:a="http://schemas.openxmlformats.org/drawingml/2006/main">
+              <a:graphicData uri="http://schemas.openxmlformats.org/drawingml/2006/picture">
+                <pic:pic xmlns:pic="http://schemas.openxmlformats.org/drawingml/2006/picture">
+                  <pic:nvPicPr>
+                    <pic:cNvPr id="1" name=""/>
+                    <pic:cNvPicPr/>
+                  </pic:nvPicPr>
+                  <pic:blipFill>
+                    <a:blip r:embed="rId10"/>
+                    <a:stretch>
+                      <a:fillRect/>
+                    </a:stretch>
+                  </pic:blipFill>
+                  <pic:spPr>
+                    <a:xfrm>
+                      <a:off x="0" y="0"/>
+                      <a:ext cx="2911676" cy="5313149"/>
+                    </a:xfrm>
+                    <a:prstGeom prst="rect">
+                      <a:avLst/>
+                    </a:prstGeom>
+                  </pic:spPr>
+                </pic:pic>
+              </a:graphicData>
+            </a:graphic>
+          </wp:inline>
+        </w:drawing>
+      </w:r>
+    </w:p>
+    <w:p>
+      <w:pPr>
+        <w:pStyle w:val="a3"/>
+        <w:spacing w:line="360" w:lineRule="auto"/>
+        <w:jc w:val="center"/>
+      </w:pPr>
+      <w:r>
+        <w:t xml:space="preserve">Рисунок </w:t>
+      </w:r>
+      <w:fldSimple w:instr=" SEQ Рисунок \* ARABIC ">
+        <w:r>
+          <w:rPr>
+            <w:noProof/>
+          </w:rPr>
+          <w:t>3</w:t>
+        </w:r>
+      </w:fldSimple>
+      <w:r>
+        <w:t xml:space="preserve"> - Алгоритм формирования фазных токов</w:t>
+      </w:r>
+    </w:p>
+    <w:p>
+      <w:r>
+        <w:t>Применение такого алгоритма позволяет снижать вибрацию статорного кольца за счет уменьшения пульсации радиальных сил.</w:t>
       </w:r>
     </w:p>
     <w:p>
@@ -3768,11 +3853,11 @@
         <w:ind w:left="180" w:firstLine="360"/>
       </w:pPr>
       <w:r>
-        <w:t xml:space="preserve">Для уменьшения пульсаций электромагнитного момента предлагается изменять амплитуду питающих токов для первой гармоники таким образом, </w:t>
+        <w:t xml:space="preserve">Для уменьшения пульсаций электромагнитного момента предлагается изменять амплитуду питающих токов для первой гармоники таким образом, чтобы в любой момент времени электромагнитный момент, создаваемый </w:t>
       </w:r>
       <w:r>
         <w:lastRenderedPageBreak/>
-        <w:t>чтобы в любой момент времени электромагнитный момент, создаваемый двигателем, был равен заданному. При этом зависимости токов от угла поворота ротора для каждой фазы статора будут определяться следующим образом:</w:t>
+        <w:t>двигателем, был равен заданному. При этом зависимости токов от угла поворота ротора для каждой фазы статора будут определяться следующим образом:</w:t>
       </w:r>
     </w:p>
     <w:p>
@@ -3806,10 +3891,10 @@
             <v:path o:extrusionok="f" gradientshapeok="t" o:connecttype="rect"/>
             <o:lock v:ext="edit" aspectratio="t"/>
           </v:shapetype>
-          <v:shape id="_x0000_i1034" type="#_x0000_t75" style="width:213pt;height:39.75pt" o:ole="">
-            <v:imagedata r:id="rId10" o:title=""/>
+          <v:shape id="_x0000_i1025" type="#_x0000_t75" style="width:213pt;height:39.75pt" o:ole="">
+            <v:imagedata r:id="rId11" o:title=""/>
           </v:shape>
-          <o:OLEObject Type="Embed" ProgID="Equation.DSMT4" ShapeID="_x0000_i1034" DrawAspect="Content" ObjectID="_1791290609" r:id="rId11"/>
+          <o:OLEObject Type="Embed" ProgID="Equation.DSMT4" ShapeID="_x0000_i1025" DrawAspect="Content" ObjectID="_1791894203" r:id="rId12"/>
         </w:object>
       </w:r>
       <w:r>
@@ -3833,25 +3918,51 @@
       <w:r>
         <w:instrText>(</w:instrText>
       </w:r>
-      <w:fldSimple w:instr=" SEQ MTSec \c \* Arabic \* MERGEFORMAT ">
-        <w:r>
-          <w:rPr>
-            <w:noProof/>
-          </w:rPr>
-          <w:instrText>1</w:instrText>
-        </w:r>
-      </w:fldSimple>
+      <w:r>
+        <w:fldChar w:fldCharType="begin"/>
+      </w:r>
+      <w:r>
+        <w:instrText xml:space="preserve"> SEQ MTSec \c \* Arabic \* MERGEFORMAT </w:instrText>
+      </w:r>
+      <w:r>
+        <w:fldChar w:fldCharType="separate"/>
+      </w:r>
+      <w:r>
+        <w:rPr>
+          <w:noProof/>
+        </w:rPr>
+        <w:instrText>1</w:instrText>
+      </w:r>
+      <w:r>
+        <w:rPr>
+          <w:noProof/>
+        </w:rPr>
+        <w:fldChar w:fldCharType="end"/>
+      </w:r>
       <w:r>
         <w:instrText>.</w:instrText>
       </w:r>
-      <w:fldSimple w:instr=" SEQ MTEqn \c \* Arabic \* MERGEFORMAT ">
-        <w:r>
-          <w:rPr>
-            <w:noProof/>
-          </w:rPr>
-          <w:instrText>1</w:instrText>
-        </w:r>
-      </w:fldSimple>
+      <w:r>
+        <w:fldChar w:fldCharType="begin"/>
+      </w:r>
+      <w:r>
+        <w:instrText xml:space="preserve"> SEQ MTEqn \c \* Arabic \* MERGEFORMAT </w:instrText>
+      </w:r>
+      <w:r>
+        <w:fldChar w:fldCharType="separate"/>
+      </w:r>
+      <w:r>
+        <w:rPr>
+          <w:noProof/>
+        </w:rPr>
+        <w:instrText>1</w:instrText>
+      </w:r>
+      <w:r>
+        <w:rPr>
+          <w:noProof/>
+        </w:rPr>
+        <w:fldChar w:fldCharType="end"/>
+      </w:r>
       <w:r>
         <w:instrText>)</w:instrText>
       </w:r>
@@ -3963,7 +4074,13 @@
         <w:rPr>
           <w:lang w:eastAsia="ru-RU"/>
         </w:rPr>
-        <w:t>На рисунке 3</w:t>
+        <w:t xml:space="preserve">На рисунке </w:t>
+      </w:r>
+      <w:r>
+        <w:rPr>
+          <w:lang w:eastAsia="ru-RU"/>
+        </w:rPr>
+        <w:t>4</w:t>
       </w:r>
       <w:r>
         <w:rPr>
@@ -3979,6 +4096,7 @@
       </w:pPr>
       <w:r>
         <w:rPr>
+          <w:noProof/>
           <w:lang w:eastAsia="ru-RU"/>
         </w:rPr>
         <w:drawing>
@@ -3997,7 +4115,7 @@
                     <pic:cNvPicPr/>
                   </pic:nvPicPr>
                   <pic:blipFill rotWithShape="1">
-                    <a:blip r:embed="rId12"/>
+                    <a:blip r:embed="rId13"/>
                     <a:srcRect t="3455" b="4854"/>
                     <a:stretch/>
                   </pic:blipFill>
@@ -4034,24 +4152,14 @@
       <w:r>
         <w:t xml:space="preserve">Рисунок </w:t>
       </w:r>
-      <w:r>
-        <w:fldChar w:fldCharType="begin"/>
-      </w:r>
-      <w:r>
-        <w:instrText xml:space="preserve"> SEQ Рисунок \* ARABIC </w:instrText>
-      </w:r>
-      <w:r>
-        <w:fldChar w:fldCharType="separate"/>
-      </w:r>
-      <w:r>
-        <w:rPr>
-          <w:noProof/>
-        </w:rPr>
-        <w:t>3</w:t>
-      </w:r>
-      <w:r>
-        <w:fldChar w:fldCharType="end"/>
-      </w:r>
+      <w:fldSimple w:instr=" SEQ Рисунок \* ARABIC ">
+        <w:r>
+          <w:rPr>
+            <w:noProof/>
+          </w:rPr>
+          <w:t>4</w:t>
+        </w:r>
+      </w:fldSimple>
       <w:r>
         <w:t xml:space="preserve"> - К</w:t>
       </w:r>
@@ -4068,7 +4176,16 @@
       </w:pPr>
       <w:r>
         <w:tab/>
-        <w:t>На рисунке 4 можно увидеть сравнение кривых моментов при управлении с компенсацией пульсаций и без.</w:t>
+        <w:t xml:space="preserve">На рисунке </w:t>
+      </w:r>
+      <w:r>
+        <w:t>5</w:t>
+      </w:r>
+      <w:r>
+        <w:t xml:space="preserve"> можно увидеть сравнение кривых моментов при управлении с компенсацией пульсаций и без.</w:t>
+      </w:r>
+      <w:r>
+        <w:t xml:space="preserve"> Нетрудно заметить, что амплитуда электромагнитного момента значительно уменьшилась.</w:t>
       </w:r>
     </w:p>
     <w:p>
@@ -4079,6 +4196,7 @@
       </w:pPr>
       <w:r>
         <w:rPr>
+          <w:noProof/>
           <w:lang w:eastAsia="ru-RU"/>
         </w:rPr>
         <w:lastRenderedPageBreak/>
@@ -4098,7 +4216,7 @@
                     <pic:cNvPicPr/>
                   </pic:nvPicPr>
                   <pic:blipFill>
-                    <a:blip r:embed="rId13"/>
+                    <a:blip r:embed="rId14"/>
                     <a:stretch>
                       <a:fillRect/>
                     </a:stretch>
@@ -4128,40 +4246,221 @@
       <w:r>
         <w:t xml:space="preserve">Рисунок </w:t>
       </w:r>
-      <w:r>
-        <w:fldChar w:fldCharType="begin"/>
-      </w:r>
-      <w:r>
-        <w:instrText xml:space="preserve"> SEQ Рисунок \* ARABIC </w:instrText>
-      </w:r>
-      <w:r>
-        <w:fldChar w:fldCharType="separate"/>
-      </w:r>
-      <w:r>
-        <w:rPr>
-          <w:noProof/>
-        </w:rPr>
-        <w:t>4</w:t>
-      </w:r>
-      <w:r>
-        <w:fldChar w:fldCharType="end"/>
-      </w:r>
-      <w:r>
-        <w:t xml:space="preserve"> - </w:t>
-      </w:r>
-      <w:r>
-        <w:t>Графики электромагнитного момента 3х-фазного СДПМ с разными системами управления: а) подчиненного регулирования; б) подчиненного регулирования с блоком расчета задания на ток;</w:t>
-      </w:r>
-    </w:p>
-    <w:p>
-      <w:pPr>
-        <w:spacing w:before="100" w:beforeAutospacing="1" w:after="100" w:afterAutospacing="1" w:line="360" w:lineRule="auto"/>
-        <w:outlineLvl w:val="1"/>
-        <w:rPr>
-          <w:lang w:eastAsia="ru-RU"/>
-        </w:rPr>
-      </w:pPr>
-    </w:p>
+      <w:fldSimple w:instr=" SEQ Рисунок \* ARABIC ">
+        <w:r>
+          <w:rPr>
+            <w:noProof/>
+          </w:rPr>
+          <w:t>5</w:t>
+        </w:r>
+      </w:fldSimple>
+      <w:r>
+        <w:t xml:space="preserve"> - Графики электромагнитного момента 3х-фазного СДПМ с разными системами управления: а) подчиненного регулирования; б) подчиненного регулирования с блоком расчета задания на ток;</w:t>
+      </w:r>
+    </w:p>
+    <w:p>
+      <w:pPr>
+        <w:spacing w:line="360" w:lineRule="auto"/>
+        <w:ind w:firstLine="708"/>
+      </w:pPr>
+      <w:r>
+        <w:t xml:space="preserve">На рисунке 6 приведено сравнение установившегося режима работы девятифазного СДПМ при улучшении </w:t>
+      </w:r>
+      <w:proofErr w:type="spellStart"/>
+      <w:r>
+        <w:t>вибросиловых</w:t>
+      </w:r>
+      <w:proofErr w:type="spellEnd"/>
+      <w:r>
+        <w:t xml:space="preserve"> характеристик и при питании от синусоидального источника.</w:t>
+      </w:r>
+    </w:p>
+    <w:p>
+      <w:pPr>
+        <w:keepNext/>
+        <w:spacing w:line="360" w:lineRule="auto"/>
+        <w:jc w:val="center"/>
+      </w:pPr>
+      <w:r>
+        <w:drawing>
+          <wp:inline distT="0" distB="0" distL="0" distR="0" wp14:anchorId="40A95CE5" wp14:editId="3C5D9AED">
+            <wp:extent cx="6014085" cy="2814742"/>
+            <wp:effectExtent l="0" t="0" r="5715" b="5080"/>
+            <wp:docPr id="7" name="Рисунок 7"/>
+            <wp:cNvGraphicFramePr>
+              <a:graphicFrameLocks xmlns:a="http://schemas.openxmlformats.org/drawingml/2006/main" noChangeAspect="1"/>
+            </wp:cNvGraphicFramePr>
+            <a:graphic xmlns:a="http://schemas.openxmlformats.org/drawingml/2006/main">
+              <a:graphicData uri="http://schemas.openxmlformats.org/drawingml/2006/picture">
+                <pic:pic xmlns:pic="http://schemas.openxmlformats.org/drawingml/2006/picture">
+                  <pic:nvPicPr>
+                    <pic:cNvPr id="1" name=""/>
+                    <pic:cNvPicPr/>
+                  </pic:nvPicPr>
+                  <pic:blipFill rotWithShape="1">
+                    <a:blip r:embed="rId15"/>
+                    <a:srcRect l="2405" r="3153"/>
+                    <a:stretch/>
+                  </pic:blipFill>
+                  <pic:spPr bwMode="auto">
+                    <a:xfrm>
+                      <a:off x="0" y="0"/>
+                      <a:ext cx="6030104" cy="2822239"/>
+                    </a:xfrm>
+                    <a:prstGeom prst="rect">
+                      <a:avLst/>
+                    </a:prstGeom>
+                    <a:ln>
+                      <a:noFill/>
+                    </a:ln>
+                    <a:extLst>
+                      <a:ext uri="{53640926-AAD7-44D8-BBD7-CCE9431645EC}">
+                        <a14:shadowObscured xmlns:a14="http://schemas.microsoft.com/office/drawing/2010/main"/>
+                      </a:ext>
+                    </a:extLst>
+                  </pic:spPr>
+                </pic:pic>
+              </a:graphicData>
+            </a:graphic>
+          </wp:inline>
+        </w:drawing>
+      </w:r>
+    </w:p>
+    <w:p>
+      <w:pPr>
+        <w:pStyle w:val="a3"/>
+        <w:spacing w:line="360" w:lineRule="auto"/>
+        <w:jc w:val="center"/>
+      </w:pPr>
+      <w:r>
+        <w:t xml:space="preserve">Рисунок </w:t>
+      </w:r>
+      <w:fldSimple w:instr=" SEQ Рисунок \* ARABIC ">
+        <w:r>
+          <w:rPr>
+            <w:noProof/>
+          </w:rPr>
+          <w:t>6</w:t>
+        </w:r>
+      </w:fldSimple>
+      <w:r>
+        <w:t xml:space="preserve"> - Результаты расчета установившегося режима работы девятифазного СДПМ </w:t>
+      </w:r>
+      <w:r>
+        <w:t xml:space="preserve">а) с системой управления, улучшающей </w:t>
+      </w:r>
+      <w:proofErr w:type="spellStart"/>
+      <w:r>
+        <w:t>вибросиловые</w:t>
+      </w:r>
+      <w:proofErr w:type="spellEnd"/>
+      <w:r>
+        <w:t xml:space="preserve"> характеристики; б) с источником синусоидального напряжения.</w:t>
+      </w:r>
+    </w:p>
+    <w:p>
+      <w:pPr>
+        <w:spacing w:line="360" w:lineRule="auto"/>
+      </w:pPr>
+    </w:p>
+    <w:p>
+      <w:pPr>
+        <w:spacing w:line="360" w:lineRule="auto"/>
+      </w:pPr>
+    </w:p>
+    <w:p>
+      <w:pPr>
+        <w:spacing w:line="360" w:lineRule="auto"/>
+        <w:ind w:firstLine="708"/>
+      </w:pPr>
+      <w:r>
+        <w:lastRenderedPageBreak/>
+        <w:t>На рисунке 7 показано различие между формой фазного тока и радиальной силы при питании от синусоидального источника и при питании от источника, формирующего кривые фазных токов для уменьшения действия радиальной силы.</w:t>
+      </w:r>
+    </w:p>
+    <w:p>
+      <w:pPr>
+        <w:keepNext/>
+        <w:spacing w:line="360" w:lineRule="auto"/>
+        <w:jc w:val="center"/>
+      </w:pPr>
+      <w:r>
+        <w:drawing>
+          <wp:inline distT="0" distB="0" distL="0" distR="0" wp14:anchorId="7AE7D3D8" wp14:editId="2AB6FA95">
+            <wp:extent cx="5940425" cy="2753995"/>
+            <wp:effectExtent l="0" t="0" r="3175" b="8255"/>
+            <wp:docPr id="8" name="Рисунок 8"/>
+            <wp:cNvGraphicFramePr>
+              <a:graphicFrameLocks xmlns:a="http://schemas.openxmlformats.org/drawingml/2006/main" noChangeAspect="1"/>
+            </wp:cNvGraphicFramePr>
+            <a:graphic xmlns:a="http://schemas.openxmlformats.org/drawingml/2006/main">
+              <a:graphicData uri="http://schemas.openxmlformats.org/drawingml/2006/picture">
+                <pic:pic xmlns:pic="http://schemas.openxmlformats.org/drawingml/2006/picture">
+                  <pic:nvPicPr>
+                    <pic:cNvPr id="1" name=""/>
+                    <pic:cNvPicPr/>
+                  </pic:nvPicPr>
+                  <pic:blipFill>
+                    <a:blip r:embed="rId16"/>
+                    <a:stretch>
+                      <a:fillRect/>
+                    </a:stretch>
+                  </pic:blipFill>
+                  <pic:spPr>
+                    <a:xfrm>
+                      <a:off x="0" y="0"/>
+                      <a:ext cx="5940425" cy="2753995"/>
+                    </a:xfrm>
+                    <a:prstGeom prst="rect">
+                      <a:avLst/>
+                    </a:prstGeom>
+                  </pic:spPr>
+                </pic:pic>
+              </a:graphicData>
+            </a:graphic>
+          </wp:inline>
+        </w:drawing>
+      </w:r>
+    </w:p>
+    <w:p>
+      <w:pPr>
+        <w:pStyle w:val="a3"/>
+        <w:spacing w:line="360" w:lineRule="auto"/>
+        <w:jc w:val="center"/>
+      </w:pPr>
+      <w:r>
+        <w:t xml:space="preserve">Рисунок </w:t>
+      </w:r>
+      <w:fldSimple w:instr=" SEQ Рисунок \* ARABIC ">
+        <w:r>
+          <w:rPr>
+            <w:noProof/>
+          </w:rPr>
+          <w:t>7</w:t>
+        </w:r>
+      </w:fldSimple>
+      <w:r>
+        <w:t>- Графики изменения фазного тока (а) и радиальной силы (б), действующей на зубец: 1</w:t>
+      </w:r>
+      <w:r>
+        <w:t xml:space="preserve"> </w:t>
+      </w:r>
+      <w:r>
+        <w:t>– при питании от синусоидального источника напряжения, 2 – при питании от регулятора, формирующего кривые изменения токов.</w:t>
+      </w:r>
+    </w:p>
+    <w:p>
+      <w:pPr>
+        <w:jc w:val="center"/>
+      </w:pPr>
+    </w:p>
+    <w:p/>
+    <w:p/>
+    <w:p/>
+    <w:p/>
+    <w:p/>
+    <w:p/>
+    <w:p/>
     <w:p>
       <w:pPr>
         <w:spacing w:before="100" w:beforeAutospacing="1" w:after="100" w:afterAutospacing="1" w:line="360" w:lineRule="auto"/>
@@ -4177,6 +4476,7 @@
           <w:b/>
           <w:lang w:eastAsia="ru-RU"/>
         </w:rPr>
+        <w:lastRenderedPageBreak/>
         <w:t>Заключение</w:t>
       </w:r>
     </w:p>
@@ -4209,6 +4509,75 @@
         </w:rPr>
         <w:t xml:space="preserve"> характеристик электродвигателя. </w:t>
       </w:r>
+      <w:r>
+        <w:rPr>
+          <w:lang w:eastAsia="ru-RU"/>
+        </w:rPr>
+        <w:t>Применяя результаты этих исследований можно достичь уменьшения вибрации и шума от синхронных двигателей и улучшить их характеристики для лучшей работы в высокоточных системах.</w:t>
+      </w:r>
+    </w:p>
+    <w:p>
+      <w:pPr>
+        <w:spacing w:before="100" w:beforeAutospacing="1" w:after="100" w:afterAutospacing="1" w:line="360" w:lineRule="auto"/>
+        <w:outlineLvl w:val="1"/>
+        <w:rPr>
+          <w:lang w:eastAsia="ru-RU"/>
+        </w:rPr>
+      </w:pPr>
+    </w:p>
+    <w:p>
+      <w:pPr>
+        <w:spacing w:before="100" w:beforeAutospacing="1" w:after="100" w:afterAutospacing="1" w:line="360" w:lineRule="auto"/>
+        <w:outlineLvl w:val="1"/>
+        <w:rPr>
+          <w:lang w:eastAsia="ru-RU"/>
+        </w:rPr>
+      </w:pPr>
+    </w:p>
+    <w:p>
+      <w:pPr>
+        <w:spacing w:before="100" w:beforeAutospacing="1" w:after="100" w:afterAutospacing="1" w:line="360" w:lineRule="auto"/>
+        <w:outlineLvl w:val="1"/>
+        <w:rPr>
+          <w:lang w:eastAsia="ru-RU"/>
+        </w:rPr>
+      </w:pPr>
+    </w:p>
+    <w:p>
+      <w:pPr>
+        <w:spacing w:before="100" w:beforeAutospacing="1" w:after="100" w:afterAutospacing="1" w:line="360" w:lineRule="auto"/>
+        <w:outlineLvl w:val="1"/>
+        <w:rPr>
+          <w:lang w:eastAsia="ru-RU"/>
+        </w:rPr>
+      </w:pPr>
+    </w:p>
+    <w:p>
+      <w:pPr>
+        <w:spacing w:before="100" w:beforeAutospacing="1" w:after="100" w:afterAutospacing="1" w:line="360" w:lineRule="auto"/>
+        <w:outlineLvl w:val="1"/>
+        <w:rPr>
+          <w:lang w:eastAsia="ru-RU"/>
+        </w:rPr>
+      </w:pPr>
+    </w:p>
+    <w:p>
+      <w:pPr>
+        <w:spacing w:before="100" w:beforeAutospacing="1" w:after="100" w:afterAutospacing="1" w:line="360" w:lineRule="auto"/>
+        <w:outlineLvl w:val="1"/>
+        <w:rPr>
+          <w:lang w:eastAsia="ru-RU"/>
+        </w:rPr>
+      </w:pPr>
+    </w:p>
+    <w:p>
+      <w:pPr>
+        <w:spacing w:before="100" w:beforeAutospacing="1" w:after="100" w:afterAutospacing="1" w:line="360" w:lineRule="auto"/>
+        <w:outlineLvl w:val="1"/>
+        <w:rPr>
+          <w:lang w:eastAsia="ru-RU"/>
+        </w:rPr>
+      </w:pPr>
     </w:p>
     <w:p>
       <w:pPr>
@@ -4359,23 +4728,25 @@
           <w:szCs w:val="28"/>
           <w:shd w:val="clear" w:color="auto" w:fill="FFFFFF"/>
         </w:rPr>
-        <w:t xml:space="preserve">Алейников </w:t>
-      </w:r>
+        <w:t xml:space="preserve">Алейников А. В. разработка методов снижения пульсаций электромагнитных </w:t>
+      </w:r>
+      <w:proofErr w:type="spellStart"/>
       <w:r>
         <w:rPr>
           <w:rFonts w:cs="Times New Roman"/>
           <w:szCs w:val="28"/>
           <w:shd w:val="clear" w:color="auto" w:fill="FFFFFF"/>
         </w:rPr>
-        <w:t>А. В</w:t>
-      </w:r>
+        <w:t>виброусилий</w:t>
+      </w:r>
+      <w:proofErr w:type="spellEnd"/>
       <w:r>
         <w:rPr>
           <w:rFonts w:cs="Times New Roman"/>
           <w:szCs w:val="28"/>
           <w:shd w:val="clear" w:color="auto" w:fill="FFFFFF"/>
         </w:rPr>
-        <w:t xml:space="preserve">. разработка методов снижения пульсаций электромагнитных </w:t>
+        <w:t xml:space="preserve"> в многофазном магнитоэлектрическом электроприводе: </w:t>
       </w:r>
       <w:proofErr w:type="spellStart"/>
       <w:r>
@@ -4384,7 +4755,7 @@
           <w:szCs w:val="28"/>
           <w:shd w:val="clear" w:color="auto" w:fill="FFFFFF"/>
         </w:rPr>
-        <w:t>виброусилий</w:t>
+        <w:t>Автореф</w:t>
       </w:r>
       <w:proofErr w:type="spellEnd"/>
       <w:r>
@@ -4393,7 +4764,7 @@
           <w:szCs w:val="28"/>
           <w:shd w:val="clear" w:color="auto" w:fill="FFFFFF"/>
         </w:rPr>
-        <w:t xml:space="preserve"> в многофазном магнитоэлектрическом электроприводе: </w:t>
+        <w:t xml:space="preserve">. </w:t>
       </w:r>
       <w:proofErr w:type="spellStart"/>
       <w:r>
@@ -4402,7 +4773,7 @@
           <w:szCs w:val="28"/>
           <w:shd w:val="clear" w:color="auto" w:fill="FFFFFF"/>
         </w:rPr>
-        <w:t>Автореф</w:t>
+        <w:t>дис</w:t>
       </w:r>
       <w:proofErr w:type="spellEnd"/>
       <w:r>
@@ -4411,7 +4782,7 @@
           <w:szCs w:val="28"/>
           <w:shd w:val="clear" w:color="auto" w:fill="FFFFFF"/>
         </w:rPr>
-        <w:t xml:space="preserve">. </w:t>
+        <w:t xml:space="preserve">. канд. </w:t>
       </w:r>
       <w:proofErr w:type="spellStart"/>
       <w:r>
@@ -4420,7 +4791,7 @@
           <w:szCs w:val="28"/>
           <w:shd w:val="clear" w:color="auto" w:fill="FFFFFF"/>
         </w:rPr>
-        <w:t>дис</w:t>
+        <w:t>техн</w:t>
       </w:r>
       <w:proofErr w:type="spellEnd"/>
       <w:r>
@@ -4429,29 +4800,128 @@
           <w:szCs w:val="28"/>
           <w:shd w:val="clear" w:color="auto" w:fill="FFFFFF"/>
         </w:rPr>
-        <w:t xml:space="preserve">. канд. </w:t>
+        <w:t>. наук. — Иваново, 2022. — 20 с.</w:t>
+      </w:r>
+    </w:p>
+    <w:p>
+      <w:pPr>
+        <w:pStyle w:val="a4"/>
+        <w:numPr>
+          <w:ilvl w:val="1"/>
+          <w:numId w:val="33"/>
+        </w:numPr>
+        <w:spacing w:before="100" w:beforeAutospacing="1" w:after="100" w:afterAutospacing="1" w:line="360" w:lineRule="auto"/>
+        <w:rPr>
+          <w:rFonts w:eastAsia="Times New Roman" w:cs="Times New Roman"/>
+          <w:szCs w:val="28"/>
+          <w:lang w:eastAsia="ru-RU"/>
+        </w:rPr>
+      </w:pPr>
+      <w:r>
+        <w:rPr>
+          <w:rFonts w:eastAsia="Times New Roman" w:cs="Times New Roman"/>
+          <w:szCs w:val="28"/>
+          <w:lang w:eastAsia="ru-RU"/>
+        </w:rPr>
+        <w:t>Алейников А.В., Голубев А.Н.,</w:t>
+      </w:r>
+      <w:r>
+        <w:rPr>
+          <w:rFonts w:eastAsia="Times New Roman" w:cs="Times New Roman"/>
+          <w:szCs w:val="28"/>
+          <w:lang w:eastAsia="ru-RU"/>
+        </w:rPr>
+        <w:t xml:space="preserve"> </w:t>
+      </w:r>
+      <w:r>
+        <w:rPr>
+          <w:rFonts w:eastAsia="Times New Roman" w:cs="Times New Roman"/>
+          <w:szCs w:val="28"/>
+          <w:lang w:eastAsia="ru-RU"/>
+        </w:rPr>
+        <w:t>Мартынов В.А. Математическая модель для</w:t>
+      </w:r>
+      <w:r>
+        <w:rPr>
+          <w:rFonts w:eastAsia="Times New Roman" w:cs="Times New Roman"/>
+          <w:szCs w:val="28"/>
+          <w:lang w:eastAsia="ru-RU"/>
+        </w:rPr>
+        <w:t xml:space="preserve"> </w:t>
+      </w:r>
+      <w:r>
+        <w:rPr>
+          <w:rFonts w:eastAsia="Times New Roman" w:cs="Times New Roman"/>
+          <w:szCs w:val="28"/>
+          <w:lang w:eastAsia="ru-RU"/>
+        </w:rPr>
+        <w:t>расчета электромагнитных сил в синхронном</w:t>
+      </w:r>
+      <w:r>
+        <w:rPr>
+          <w:rFonts w:eastAsia="Times New Roman" w:cs="Times New Roman"/>
+          <w:szCs w:val="28"/>
+          <w:lang w:eastAsia="ru-RU"/>
+        </w:rPr>
+        <w:t xml:space="preserve"> </w:t>
+      </w:r>
+      <w:r>
+        <w:rPr>
+          <w:rFonts w:eastAsia="Times New Roman" w:cs="Times New Roman"/>
+          <w:szCs w:val="28"/>
+          <w:lang w:eastAsia="ru-RU"/>
+        </w:rPr>
+        <w:t>электропр</w:t>
+      </w:r>
+      <w:r>
+        <w:rPr>
+          <w:rFonts w:eastAsia="Times New Roman" w:cs="Times New Roman"/>
+          <w:szCs w:val="28"/>
+          <w:lang w:eastAsia="ru-RU"/>
+        </w:rPr>
+        <w:t xml:space="preserve">иводе с постоянными магнитами // </w:t>
+      </w:r>
+      <w:r>
+        <w:rPr>
+          <w:rFonts w:eastAsia="Times New Roman" w:cs="Times New Roman"/>
+          <w:szCs w:val="28"/>
+          <w:lang w:eastAsia="ru-RU"/>
+        </w:rPr>
+        <w:t xml:space="preserve">Вестник ИГЭУ. - 2015. - </w:t>
       </w:r>
       <w:proofErr w:type="spellStart"/>
       <w:r>
         <w:rPr>
-          <w:rFonts w:cs="Times New Roman"/>
-          <w:szCs w:val="28"/>
-          <w:shd w:val="clear" w:color="auto" w:fill="FFFFFF"/>
-        </w:rPr>
-        <w:t>техн</w:t>
+          <w:rFonts w:eastAsia="Times New Roman" w:cs="Times New Roman"/>
+          <w:szCs w:val="28"/>
+          <w:lang w:eastAsia="ru-RU"/>
+        </w:rPr>
+        <w:t>Вып</w:t>
       </w:r>
       <w:proofErr w:type="spellEnd"/>
       <w:r>
         <w:rPr>
-          <w:rFonts w:cs="Times New Roman"/>
-          <w:szCs w:val="28"/>
-          <w:shd w:val="clear" w:color="auto" w:fill="FFFFFF"/>
-        </w:rPr>
-        <w:t>. наук. — Иваново, 2022. — 20 с.</w:t>
-      </w:r>
+          <w:rFonts w:eastAsia="Times New Roman" w:cs="Times New Roman"/>
+          <w:szCs w:val="28"/>
+          <w:lang w:eastAsia="ru-RU"/>
+        </w:rPr>
+        <w:t>. 1 - С. 10-13.</w:t>
+      </w:r>
+    </w:p>
+    <w:p>
+      <w:pPr>
+        <w:pStyle w:val="a4"/>
+        <w:spacing w:before="100" w:beforeAutospacing="1" w:after="100" w:afterAutospacing="1" w:line="360" w:lineRule="auto"/>
+        <w:ind w:left="360"/>
+        <w:rPr>
+          <w:rFonts w:eastAsia="Times New Roman" w:cs="Times New Roman"/>
+          <w:szCs w:val="28"/>
+          <w:lang w:eastAsia="ru-RU"/>
+        </w:rPr>
+      </w:pPr>
     </w:p>
     <w:sectPr>
-      <w:footerReference w:type="default" r:id="rId14"/>
+      <w:footerReference w:type="default" r:id="rId17"/>
       <w:pgSz w:w="11906" w:h="16838"/>
       <w:pgMar w:top="1134" w:right="850" w:bottom="1134" w:left="1701" w:header="708" w:footer="708" w:gutter="0"/>
       <w:cols w:space="708"/>
@@ -4497,6 +4967,7 @@
         <w:docPartUnique/>
       </w:docPartObj>
     </w:sdtPr>
+    <w:sdtEndPr/>
     <w:sdtContent>
       <w:p>
         <w:pPr>
@@ -4516,7 +4987,7 @@
           <w:rPr>
             <w:noProof/>
           </w:rPr>
-          <w:t>12</w:t>
+          <w:t>15</w:t>
         </w:r>
         <w:r>
           <w:fldChar w:fldCharType="end"/>
@@ -9729,6 +10200,7 @@
   <w:style w:type="character" w:default="1" w:styleId="a0">
     <w:name w:val="Default Paragraph Font"/>
     <w:uiPriority w:val="1"/>
+    <w:semiHidden/>
     <w:unhideWhenUsed/>
   </w:style>
   <w:style w:type="table" w:default="1" w:styleId="a1">

</xml_diff>